<commit_message>
nilai mata uang di beasiswa, cek status pendaftaran, tidak boleh ada duplicate email ketika melakukan pendaftaran
</commit_message>
<xml_diff>
--- a/fitur.docx
+++ b/fitur.docx
@@ -193,60 +193,328 @@
       <w:r>
         <w:t xml:space="preserve"> di upload</w:t>
       </w:r>
+      <w:r>
+        <w:br/>
+        <w:t xml:space="preserve">- pdf </w:t>
+      </w:r>
+      <w:proofErr w:type="spellStart"/>
+      <w:r>
+        <w:t>sertif</w:t>
+      </w:r>
+      <w:proofErr w:type="spellEnd"/>
+      <w:r>
+        <w:t xml:space="preserve"> </w:t>
+      </w:r>
+      <w:r>
+        <w:rPr>
+          <w:rFonts w:ascii="Segoe UI Emoji" w:hAnsi="Segoe UI Emoji" w:cs="Segoe UI Emoji"/>
+        </w:rPr>
+        <w:t>✅</w:t>
+      </w:r>
+      <w:r>
+        <w:br/>
+        <w:t xml:space="preserve">- </w:t>
+      </w:r>
+      <w:r>
+        <w:t>SK JPZISNU?</w:t>
+      </w:r>
+      <w:r>
+        <w:t xml:space="preserve"> Dan SK PC </w:t>
+      </w:r>
+      <w:r>
+        <w:rPr>
+          <w:rFonts w:ascii="Segoe UI Emoji" w:hAnsi="Segoe UI Emoji" w:cs="Segoe UI Emoji"/>
+        </w:rPr>
+        <w:t>✅</w:t>
+      </w:r>
+      <w:r>
+        <w:rPr>
+          <w:rFonts w:ascii="Segoe UI Emoji" w:hAnsi="Segoe UI Emoji" w:cs="Segoe UI Emoji"/>
+        </w:rPr>
+        <w:br/>
+        <w:t xml:space="preserve">- </w:t>
+      </w:r>
+      <w:r>
+        <w:rPr>
+          <w:rFonts w:ascii="Segoe UI Emoji" w:hAnsi="Segoe UI Emoji" w:cs="Segoe UI Emoji"/>
+        </w:rPr>
+        <w:br/>
+      </w:r>
+      <w:r>
+        <w:rPr>
+          <w:rFonts w:ascii="Segoe UI Emoji" w:hAnsi="Segoe UI Emoji" w:cs="Segoe UI Emoji"/>
+        </w:rPr>
+        <w:br/>
+      </w:r>
+    </w:p>
+    <w:p>
+      <w:proofErr w:type="spellStart"/>
+      <w:r>
+        <w:t>Beasiswa</w:t>
+      </w:r>
+      <w:proofErr w:type="spellEnd"/>
+      <w:r>
+        <w:t xml:space="preserve"> </w:t>
+      </w:r>
+    </w:p>
+    <w:p>
+      <w:proofErr w:type="spellStart"/>
+      <w:r>
+        <w:t>buka</w:t>
+      </w:r>
+      <w:proofErr w:type="spellEnd"/>
+      <w:r>
+        <w:t xml:space="preserve"> </w:t>
+      </w:r>
+      <w:proofErr w:type="spellStart"/>
+      <w:r>
+        <w:t>segera</w:t>
+      </w:r>
+      <w:proofErr w:type="spellEnd"/>
+      <w:r>
+        <w:t xml:space="preserve"> </w:t>
+      </w:r>
+      <w:proofErr w:type="spellStart"/>
+      <w:r>
+        <w:t>tutup</w:t>
+      </w:r>
+      <w:proofErr w:type="spellEnd"/>
+      <w:r>
+        <w:t xml:space="preserve"> </w:t>
+      </w:r>
+      <w:r>
+        <w:rPr>
+          <w:rFonts w:ascii="Segoe UI Emoji" w:hAnsi="Segoe UI Emoji" w:cs="Segoe UI Emoji"/>
+        </w:rPr>
+        <w:t>✅</w:t>
+      </w:r>
+      <w:r>
+        <w:br/>
+      </w:r>
+      <w:proofErr w:type="spellStart"/>
+      <w:r>
+        <w:rPr>
+          <w:rFonts w:ascii="Segoe UI Emoji" w:hAnsi="Segoe UI Emoji" w:cs="Segoe UI Emoji"/>
+        </w:rPr>
+        <w:t>formatnominal</w:t>
+      </w:r>
+      <w:proofErr w:type="spellEnd"/>
+      <w:r>
+        <w:rPr>
+          <w:rFonts w:ascii="Segoe UI Emoji" w:hAnsi="Segoe UI Emoji" w:cs="Segoe UI Emoji"/>
+        </w:rPr>
+        <w:t xml:space="preserve"> ✅</w:t>
+      </w:r>
+      <w:r>
+        <w:rPr>
+          <w:rFonts w:ascii="Segoe UI Emoji" w:hAnsi="Segoe UI Emoji" w:cs="Segoe UI Emoji"/>
+        </w:rPr>
+        <w:br/>
+        <w:t>template format ✅</w:t>
+      </w:r>
+    </w:p>
+    <w:p>
+      <w:r>
+        <w:t xml:space="preserve">Tidak </w:t>
+      </w:r>
+      <w:proofErr w:type="spellStart"/>
+      <w:r>
+        <w:t>ada</w:t>
+      </w:r>
+      <w:proofErr w:type="spellEnd"/>
+      <w:r>
+        <w:t xml:space="preserve"> </w:t>
+      </w:r>
+      <w:proofErr w:type="spellStart"/>
+      <w:r>
+        <w:t>fitur</w:t>
+      </w:r>
+      <w:proofErr w:type="spellEnd"/>
+      <w:r>
+        <w:t xml:space="preserve"> backup data </w:t>
+      </w:r>
+      <w:proofErr w:type="spellStart"/>
+      <w:r>
+        <w:t>untuk</w:t>
+      </w:r>
+      <w:proofErr w:type="spellEnd"/>
+      <w:r>
+        <w:t xml:space="preserve"> </w:t>
+      </w:r>
+      <w:proofErr w:type="spellStart"/>
+      <w:r>
+        <w:t>meminimalisir</w:t>
+      </w:r>
+      <w:proofErr w:type="spellEnd"/>
+      <w:r>
+        <w:t xml:space="preserve"> </w:t>
+      </w:r>
+      <w:proofErr w:type="spellStart"/>
+      <w:r>
+        <w:t>penggunaan</w:t>
+      </w:r>
+      <w:proofErr w:type="spellEnd"/>
+      <w:r>
+        <w:t xml:space="preserve"> </w:t>
+      </w:r>
+      <w:proofErr w:type="spellStart"/>
+      <w:r>
+        <w:t>memori</w:t>
+      </w:r>
+      <w:proofErr w:type="spellEnd"/>
+      <w:r>
+        <w:br/>
+      </w:r>
+      <w:r>
+        <w:br/>
+      </w:r>
+      <w:proofErr w:type="spellStart"/>
+      <w:r>
+        <w:t>membenarkan</w:t>
+      </w:r>
+      <w:proofErr w:type="spellEnd"/>
+      <w:r>
+        <w:t xml:space="preserve"> format nominal di </w:t>
+      </w:r>
+      <w:proofErr w:type="spellStart"/>
+      <w:r>
+        <w:t>beasiswa</w:t>
+      </w:r>
+      <w:proofErr w:type="spellEnd"/>
+      <w:r>
+        <w:t xml:space="preserve"> </w:t>
+      </w:r>
+    </w:p>
+    <w:p/>
+    <w:p>
+      <w:hyperlink r:id="rId5" w:history="1">
+        <w:r>
+          <w:rPr>
+            <w:rStyle w:val="Hyperlink"/>
+          </w:rPr>
+          <w:t>fairuz4@gmail.com</w:t>
+        </w:r>
+      </w:hyperlink>
+    </w:p>
+    <w:p>
+      <w:r>
+        <w:drawing>
+          <wp:inline distT="0" distB="0" distL="0" distR="0" wp14:anchorId="053351B2" wp14:editId="1CD1BCF5">
+            <wp:extent cx="1676634" cy="1257475"/>
+            <wp:effectExtent l="0" t="0" r="0" b="0"/>
+            <wp:docPr id="1842599283" name="Picture 1"/>
+            <wp:cNvGraphicFramePr>
+              <a:graphicFrameLocks xmlns:a="http://schemas.openxmlformats.org/drawingml/2006/main" noChangeAspect="1"/>
+            </wp:cNvGraphicFramePr>
+            <a:graphic xmlns:a="http://schemas.openxmlformats.org/drawingml/2006/main">
+              <a:graphicData uri="http://schemas.openxmlformats.org/drawingml/2006/picture">
+                <pic:pic xmlns:pic="http://schemas.openxmlformats.org/drawingml/2006/picture">
+                  <pic:nvPicPr>
+                    <pic:cNvPr id="1842599283" name=""/>
+                    <pic:cNvPicPr/>
+                  </pic:nvPicPr>
+                  <pic:blipFill>
+                    <a:blip r:embed="rId6"/>
+                    <a:stretch>
+                      <a:fillRect/>
+                    </a:stretch>
+                  </pic:blipFill>
+                  <pic:spPr>
+                    <a:xfrm>
+                      <a:off x="0" y="0"/>
+                      <a:ext cx="1676634" cy="1257475"/>
+                    </a:xfrm>
+                    <a:prstGeom prst="rect">
+                      <a:avLst/>
+                    </a:prstGeom>
+                  </pic:spPr>
+                </pic:pic>
+              </a:graphicData>
+            </a:graphic>
+          </wp:inline>
+        </w:drawing>
+      </w:r>
+    </w:p>
+    <w:p>
+      <w:proofErr w:type="spellStart"/>
+      <w:r>
+        <w:t>Blm</w:t>
+      </w:r>
+      <w:proofErr w:type="spellEnd"/>
+      <w:r>
+        <w:t xml:space="preserve"> </w:t>
+      </w:r>
+      <w:proofErr w:type="spellStart"/>
+      <w:r>
+        <w:t>diperbaiki</w:t>
+      </w:r>
+      <w:proofErr w:type="spellEnd"/>
+      <w:r>
+        <w:t xml:space="preserve"> </w:t>
+      </w:r>
+      <w:proofErr w:type="spellStart"/>
+      <w:r>
+        <w:t>jika</w:t>
+      </w:r>
+      <w:proofErr w:type="spellEnd"/>
+      <w:r>
+        <w:t xml:space="preserve"> </w:t>
+      </w:r>
+      <w:proofErr w:type="spellStart"/>
+      <w:r>
+        <w:t>ada</w:t>
+      </w:r>
+      <w:proofErr w:type="spellEnd"/>
+      <w:r>
+        <w:t xml:space="preserve"> email yang </w:t>
+      </w:r>
+      <w:proofErr w:type="spellStart"/>
+      <w:r>
+        <w:t>sama</w:t>
+      </w:r>
+      <w:proofErr w:type="spellEnd"/>
+      <w:r>
+        <w:t xml:space="preserve">, </w:t>
+      </w:r>
+      <w:proofErr w:type="spellStart"/>
+      <w:r>
+        <w:t>perbatasi</w:t>
+      </w:r>
+      <w:proofErr w:type="spellEnd"/>
+      <w:r>
+        <w:t xml:space="preserve"> system </w:t>
+      </w:r>
+      <w:proofErr w:type="spellStart"/>
+      <w:r>
+        <w:t>cek</w:t>
+      </w:r>
+      <w:proofErr w:type="spellEnd"/>
+      <w:r>
+        <w:t xml:space="preserve"> email</w:t>
+      </w:r>
+      <w:r>
+        <w:t xml:space="preserve"> (</w:t>
+      </w:r>
+      <w:proofErr w:type="spellStart"/>
+      <w:r>
+        <w:t>sudah</w:t>
+      </w:r>
+      <w:proofErr w:type="spellEnd"/>
+      <w:r>
+        <w:t xml:space="preserve"> </w:t>
+      </w:r>
+      <w:r>
+        <w:rPr>
+          <w:rFonts w:ascii="Segoe UI Emoji" w:hAnsi="Segoe UI Emoji" w:cs="Segoe UI Emoji"/>
+        </w:rPr>
+        <w:t>✅)</w:t>
+      </w:r>
+      <w:r>
+        <w:br/>
+      </w:r>
     </w:p>
     <w:p/>
     <w:p/>
-    <w:p/>
-    <w:p>
-      <w:r>
-        <w:t xml:space="preserve">Tidak </w:t>
-      </w:r>
-      <w:proofErr w:type="spellStart"/>
-      <w:r>
-        <w:t>ada</w:t>
-      </w:r>
-      <w:proofErr w:type="spellEnd"/>
-      <w:r>
-        <w:t xml:space="preserve"> </w:t>
-      </w:r>
-      <w:proofErr w:type="spellStart"/>
-      <w:r>
-        <w:t>fitur</w:t>
-      </w:r>
-      <w:proofErr w:type="spellEnd"/>
-      <w:r>
-        <w:t xml:space="preserve"> backup data </w:t>
-      </w:r>
-      <w:proofErr w:type="spellStart"/>
-      <w:r>
-        <w:t>untuk</w:t>
-      </w:r>
-      <w:proofErr w:type="spellEnd"/>
-      <w:r>
-        <w:t xml:space="preserve"> </w:t>
-      </w:r>
-      <w:proofErr w:type="spellStart"/>
-      <w:r>
-        <w:t>meminimalisir</w:t>
-      </w:r>
-      <w:proofErr w:type="spellEnd"/>
-      <w:r>
-        <w:t xml:space="preserve"> </w:t>
-      </w:r>
-      <w:proofErr w:type="spellStart"/>
-      <w:r>
-        <w:t>penggunaan</w:t>
-      </w:r>
-      <w:proofErr w:type="spellEnd"/>
-      <w:r>
-        <w:t xml:space="preserve"> </w:t>
-      </w:r>
-      <w:proofErr w:type="spellStart"/>
-      <w:r>
-        <w:t>memori</w:t>
-      </w:r>
-      <w:proofErr w:type="spellEnd"/>
-    </w:p>
     <w:p/>
     <w:p/>
     <w:sectPr>
@@ -1409,6 +1677,29 @@
       <w:spacing w:val="5"/>
     </w:rPr>
   </w:style>
+  <w:style w:type="character" w:styleId="Hyperlink">
+    <w:name w:val="Hyperlink"/>
+    <w:basedOn w:val="DefaultParagraphFont"/>
+    <w:uiPriority w:val="99"/>
+    <w:unhideWhenUsed/>
+    <w:rsid w:val="00FB50C4"/>
+    <w:rPr>
+      <w:color w:val="0563C1" w:themeColor="hyperlink"/>
+      <w:u w:val="single"/>
+    </w:rPr>
+  </w:style>
+  <w:style w:type="character" w:styleId="UnresolvedMention">
+    <w:name w:val="Unresolved Mention"/>
+    <w:basedOn w:val="DefaultParagraphFont"/>
+    <w:uiPriority w:val="99"/>
+    <w:semiHidden/>
+    <w:unhideWhenUsed/>
+    <w:rsid w:val="00FB50C4"/>
+    <w:rPr>
+      <w:color w:val="605E5C"/>
+      <w:shd w:val="clear" w:color="auto" w:fill="E1DFDD"/>
+    </w:rPr>
+  </w:style>
 </w:styles>
 </file>
 

</xml_diff>